<commit_message>
set up theory question 1 part b
</commit_message>
<xml_diff>
--- a/TheoryQuestions/COMP_476_A2T.docx
+++ b/TheoryQuestions/COMP_476_A2T.docx
@@ -507,10 +507,7 @@
               <w:jc w:val="center"/>
             </w:pPr>
             <w:r>
-              <w:t>(D, 9, AD)</w:t>
-            </w:r>
-            <w:r>
-              <w:t>, (C, 11, BC)</w:t>
+              <w:t>(D, 9, AD), (C, 11, BC)</w:t>
             </w:r>
           </w:p>
         </w:tc>
@@ -563,10 +560,7 @@
               <w:jc w:val="center"/>
             </w:pPr>
             <w:r>
-              <w:t>(D, 9, AD), (C, 11, BC)</w:t>
-            </w:r>
-            <w:r>
-              <w:t>,</w:t>
+              <w:t>(D, 9, AD), (C, 11, BC),</w:t>
             </w:r>
           </w:p>
           <w:p>
@@ -677,15 +671,7 @@
         <w:ind w:left="1070"/>
       </w:pPr>
       <w:r>
-        <w:t xml:space="preserve">S -&gt; A -&gt; B -&gt; C -&gt; G with a total cost </w:t>
-      </w:r>
-      <w:proofErr w:type="gramStart"/>
-      <w:r>
-        <w:t>of:</w:t>
-      </w:r>
-      <w:proofErr w:type="gramEnd"/>
-      <w:r>
-        <w:t xml:space="preserve"> 17</w:t>
+        <w:t>S -&gt; A -&gt; B -&gt; C -&gt; G with a total cost of: 17</w:t>
       </w:r>
     </w:p>
     <w:p>
@@ -696,8 +682,462 @@
           <w:numId w:val="2"/>
         </w:numPr>
       </w:pPr>
-      <w:bookmarkStart w:id="0" w:name="_GoBack"/>
-      <w:bookmarkEnd w:id="0"/>
+      <w:r>
+        <w:t xml:space="preserve">The following table shows the operations for </w:t>
+      </w:r>
+      <w:r>
+        <w:t>the A*</w:t>
+      </w:r>
+      <w:r>
+        <w:t xml:space="preserve"> Path</w:t>
+      </w:r>
+      <w:r>
+        <w:t>finding</w:t>
+      </w:r>
+      <w:r>
+        <w:t xml:space="preserve"> algorithm for finding the shortest path from the start to the goal node in the graph described in the assignment description. If a cost so far or connection is changed from one step to another it will be shown in red.</w:t>
+      </w:r>
+    </w:p>
+    <w:p>
+      <w:pPr>
+        <w:pStyle w:val="ListParagraph"/>
+        <w:ind w:left="1080"/>
+      </w:pPr>
+    </w:p>
+    <w:p>
+      <w:pPr>
+        <w:pStyle w:val="ListParagraph"/>
+        <w:ind w:left="1080"/>
+      </w:pPr>
+    </w:p>
+    <w:p>
+      <w:pPr>
+        <w:pStyle w:val="ListParagraph"/>
+        <w:ind w:left="1080"/>
+      </w:pPr>
+    </w:p>
+    <w:tbl>
+      <w:tblPr>
+        <w:tblStyle w:val="TableGrid"/>
+        <w:tblW w:w="0" w:type="auto"/>
+        <w:jc w:val="center"/>
+        <w:tblLook w:val="04A0" w:firstRow="1" w:lastRow="0" w:firstColumn="1" w:lastColumn="0" w:noHBand="0" w:noVBand="1"/>
+      </w:tblPr>
+      <w:tblGrid>
+        <w:gridCol w:w="988"/>
+        <w:gridCol w:w="3095"/>
+        <w:gridCol w:w="3095"/>
+      </w:tblGrid>
+      <w:tr>
+        <w:trPr>
+          <w:trHeight w:val="251"/>
+          <w:jc w:val="center"/>
+        </w:trPr>
+        <w:tc>
+          <w:tcPr>
+            <w:tcW w:w="988" w:type="dxa"/>
+          </w:tcPr>
+          <w:p>
+            <w:pPr>
+              <w:jc w:val="center"/>
+              <w:rPr>
+                <w:b/>
+                <w:bCs/>
+              </w:rPr>
+            </w:pPr>
+            <w:r>
+              <w:rPr>
+                <w:b/>
+                <w:bCs/>
+              </w:rPr>
+              <w:lastRenderedPageBreak/>
+              <w:t>Current Node</w:t>
+            </w:r>
+          </w:p>
+        </w:tc>
+        <w:tc>
+          <w:tcPr>
+            <w:tcW w:w="3095" w:type="dxa"/>
+          </w:tcPr>
+          <w:p>
+            <w:pPr>
+              <w:jc w:val="center"/>
+              <w:rPr>
+                <w:b/>
+                <w:bCs/>
+              </w:rPr>
+            </w:pPr>
+            <w:r>
+              <w:rPr>
+                <w:b/>
+                <w:bCs/>
+              </w:rPr>
+              <w:t>Open List</w:t>
+            </w:r>
+          </w:p>
+        </w:tc>
+        <w:tc>
+          <w:tcPr>
+            <w:tcW w:w="3095" w:type="dxa"/>
+          </w:tcPr>
+          <w:p>
+            <w:pPr>
+              <w:jc w:val="center"/>
+            </w:pPr>
+            <w:r>
+              <w:rPr>
+                <w:b/>
+                <w:bCs/>
+              </w:rPr>
+              <w:t>Closed List</w:t>
+            </w:r>
+          </w:p>
+        </w:tc>
+      </w:tr>
+      <w:tr>
+        <w:trPr>
+          <w:trHeight w:val="251"/>
+          <w:jc w:val="center"/>
+        </w:trPr>
+        <w:tc>
+          <w:tcPr>
+            <w:tcW w:w="988" w:type="dxa"/>
+          </w:tcPr>
+          <w:p>
+            <w:pPr>
+              <w:jc w:val="center"/>
+            </w:pPr>
+            <w:r>
+              <w:t>-</w:t>
+            </w:r>
+          </w:p>
+        </w:tc>
+        <w:tc>
+          <w:tcPr>
+            <w:tcW w:w="3095" w:type="dxa"/>
+          </w:tcPr>
+          <w:p>
+            <w:pPr>
+              <w:jc w:val="center"/>
+            </w:pPr>
+            <w:r>
+              <w:t>(S, 0, -</w:t>
+            </w:r>
+            <w:r>
+              <w:t>, 11</w:t>
+            </w:r>
+            <w:r>
+              <w:t>)</w:t>
+            </w:r>
+          </w:p>
+        </w:tc>
+        <w:tc>
+          <w:tcPr>
+            <w:tcW w:w="3095" w:type="dxa"/>
+          </w:tcPr>
+          <w:p>
+            <w:pPr>
+              <w:jc w:val="center"/>
+            </w:pPr>
+            <w:r>
+              <w:t>-</w:t>
+            </w:r>
+          </w:p>
+        </w:tc>
+      </w:tr>
+      <w:tr>
+        <w:trPr>
+          <w:trHeight w:val="251"/>
+          <w:jc w:val="center"/>
+        </w:trPr>
+        <w:tc>
+          <w:tcPr>
+            <w:tcW w:w="988" w:type="dxa"/>
+          </w:tcPr>
+          <w:p>
+            <w:pPr>
+              <w:jc w:val="center"/>
+            </w:pPr>
+            <w:r>
+              <w:t>S</w:t>
+            </w:r>
+          </w:p>
+        </w:tc>
+        <w:tc>
+          <w:tcPr>
+            <w:tcW w:w="3095" w:type="dxa"/>
+          </w:tcPr>
+          <w:p>
+            <w:pPr>
+              <w:jc w:val="center"/>
+            </w:pPr>
+            <w:r>
+              <w:t>(A, 3, SA</w:t>
+            </w:r>
+            <w:r>
+              <w:t>, 15</w:t>
+            </w:r>
+            <w:r>
+              <w:t>), (B, 10, SB</w:t>
+            </w:r>
+            <w:r>
+              <w:t>, 14</w:t>
+            </w:r>
+            <w:r>
+              <w:t>)</w:t>
+            </w:r>
+          </w:p>
+        </w:tc>
+        <w:tc>
+          <w:tcPr>
+            <w:tcW w:w="3095" w:type="dxa"/>
+          </w:tcPr>
+          <w:p>
+            <w:pPr>
+              <w:jc w:val="center"/>
+            </w:pPr>
+            <w:r>
+              <w:t>(S, 0, -</w:t>
+            </w:r>
+            <w:r>
+              <w:t>, 11</w:t>
+            </w:r>
+            <w:r>
+              <w:t>)</w:t>
+            </w:r>
+            <w:bookmarkStart w:id="0" w:name="_GoBack"/>
+            <w:bookmarkEnd w:id="0"/>
+          </w:p>
+        </w:tc>
+      </w:tr>
+      <w:tr>
+        <w:trPr>
+          <w:trHeight w:val="242"/>
+          <w:jc w:val="center"/>
+        </w:trPr>
+        <w:tc>
+          <w:tcPr>
+            <w:tcW w:w="988" w:type="dxa"/>
+          </w:tcPr>
+          <w:p>
+            <w:pPr>
+              <w:jc w:val="center"/>
+            </w:pPr>
+          </w:p>
+        </w:tc>
+        <w:tc>
+          <w:tcPr>
+            <w:tcW w:w="3095" w:type="dxa"/>
+          </w:tcPr>
+          <w:p>
+            <w:pPr>
+              <w:jc w:val="center"/>
+            </w:pPr>
+          </w:p>
+        </w:tc>
+        <w:tc>
+          <w:tcPr>
+            <w:tcW w:w="3095" w:type="dxa"/>
+          </w:tcPr>
+          <w:p>
+            <w:pPr>
+              <w:jc w:val="center"/>
+            </w:pPr>
+          </w:p>
+        </w:tc>
+      </w:tr>
+      <w:tr>
+        <w:trPr>
+          <w:trHeight w:val="251"/>
+          <w:jc w:val="center"/>
+        </w:trPr>
+        <w:tc>
+          <w:tcPr>
+            <w:tcW w:w="988" w:type="dxa"/>
+          </w:tcPr>
+          <w:p>
+            <w:pPr>
+              <w:jc w:val="center"/>
+            </w:pPr>
+          </w:p>
+        </w:tc>
+        <w:tc>
+          <w:tcPr>
+            <w:tcW w:w="3095" w:type="dxa"/>
+          </w:tcPr>
+          <w:p>
+            <w:pPr>
+              <w:jc w:val="center"/>
+            </w:pPr>
+          </w:p>
+        </w:tc>
+        <w:tc>
+          <w:tcPr>
+            <w:tcW w:w="3095" w:type="dxa"/>
+          </w:tcPr>
+          <w:p>
+            <w:pPr>
+              <w:jc w:val="center"/>
+            </w:pPr>
+          </w:p>
+        </w:tc>
+      </w:tr>
+      <w:tr>
+        <w:trPr>
+          <w:trHeight w:val="251"/>
+          <w:jc w:val="center"/>
+        </w:trPr>
+        <w:tc>
+          <w:tcPr>
+            <w:tcW w:w="988" w:type="dxa"/>
+          </w:tcPr>
+          <w:p>
+            <w:pPr>
+              <w:jc w:val="center"/>
+            </w:pPr>
+          </w:p>
+        </w:tc>
+        <w:tc>
+          <w:tcPr>
+            <w:tcW w:w="3095" w:type="dxa"/>
+          </w:tcPr>
+          <w:p>
+            <w:pPr>
+              <w:jc w:val="center"/>
+            </w:pPr>
+          </w:p>
+        </w:tc>
+        <w:tc>
+          <w:tcPr>
+            <w:tcW w:w="3095" w:type="dxa"/>
+          </w:tcPr>
+          <w:p>
+            <w:pPr>
+              <w:jc w:val="center"/>
+            </w:pPr>
+          </w:p>
+        </w:tc>
+      </w:tr>
+      <w:tr>
+        <w:trPr>
+          <w:trHeight w:val="251"/>
+          <w:jc w:val="center"/>
+        </w:trPr>
+        <w:tc>
+          <w:tcPr>
+            <w:tcW w:w="988" w:type="dxa"/>
+          </w:tcPr>
+          <w:p>
+            <w:pPr>
+              <w:jc w:val="center"/>
+            </w:pPr>
+          </w:p>
+        </w:tc>
+        <w:tc>
+          <w:tcPr>
+            <w:tcW w:w="3095" w:type="dxa"/>
+          </w:tcPr>
+          <w:p>
+            <w:pPr>
+              <w:jc w:val="center"/>
+            </w:pPr>
+          </w:p>
+        </w:tc>
+        <w:tc>
+          <w:tcPr>
+            <w:tcW w:w="3095" w:type="dxa"/>
+          </w:tcPr>
+          <w:p>
+            <w:pPr>
+              <w:jc w:val="center"/>
+            </w:pPr>
+          </w:p>
+        </w:tc>
+      </w:tr>
+      <w:tr>
+        <w:trPr>
+          <w:trHeight w:val="251"/>
+          <w:jc w:val="center"/>
+        </w:trPr>
+        <w:tc>
+          <w:tcPr>
+            <w:tcW w:w="988" w:type="dxa"/>
+          </w:tcPr>
+          <w:p>
+            <w:pPr>
+              <w:jc w:val="center"/>
+            </w:pPr>
+          </w:p>
+        </w:tc>
+        <w:tc>
+          <w:tcPr>
+            <w:tcW w:w="3095" w:type="dxa"/>
+          </w:tcPr>
+          <w:p>
+            <w:pPr>
+              <w:jc w:val="center"/>
+            </w:pPr>
+          </w:p>
+        </w:tc>
+        <w:tc>
+          <w:tcPr>
+            <w:tcW w:w="3095" w:type="dxa"/>
+          </w:tcPr>
+          <w:p>
+            <w:pPr>
+              <w:jc w:val="center"/>
+            </w:pPr>
+          </w:p>
+        </w:tc>
+      </w:tr>
+      <w:tr>
+        <w:trPr>
+          <w:trHeight w:val="251"/>
+          <w:jc w:val="center"/>
+        </w:trPr>
+        <w:tc>
+          <w:tcPr>
+            <w:tcW w:w="988" w:type="dxa"/>
+          </w:tcPr>
+          <w:p>
+            <w:pPr>
+              <w:jc w:val="center"/>
+            </w:pPr>
+          </w:p>
+        </w:tc>
+        <w:tc>
+          <w:tcPr>
+            <w:tcW w:w="3095" w:type="dxa"/>
+          </w:tcPr>
+          <w:p>
+            <w:pPr>
+              <w:jc w:val="center"/>
+            </w:pPr>
+          </w:p>
+        </w:tc>
+        <w:tc>
+          <w:tcPr>
+            <w:tcW w:w="3095" w:type="dxa"/>
+          </w:tcPr>
+          <w:p>
+            <w:pPr>
+              <w:jc w:val="center"/>
+            </w:pPr>
+          </w:p>
+        </w:tc>
+      </w:tr>
+    </w:tbl>
+    <w:p>
+      <w:pPr>
+        <w:pStyle w:val="ListParagraph"/>
+        <w:ind w:left="1080"/>
+      </w:pPr>
+    </w:p>
+    <w:p>
+      <w:pPr>
+        <w:pStyle w:val="ListParagraph"/>
+        <w:ind w:left="1080"/>
+      </w:pPr>
     </w:p>
     <w:sectPr>
       <w:pgSz w:w="12240" w:h="15840"/>
@@ -1021,6 +1461,7 @@
     <w:lsdException w:name="HTML Sample" w:semiHidden="1" w:unhideWhenUsed="1"/>
     <w:lsdException w:name="HTML Typewriter" w:semiHidden="1" w:unhideWhenUsed="1"/>
     <w:lsdException w:name="HTML Variable" w:semiHidden="1" w:unhideWhenUsed="1"/>
+    <w:lsdException w:name="Normal Table" w:semiHidden="1" w:unhideWhenUsed="1"/>
     <w:lsdException w:name="annotation subject" w:semiHidden="1" w:unhideWhenUsed="1"/>
     <w:lsdException w:name="No List" w:semiHidden="1" w:unhideWhenUsed="1"/>
     <w:lsdException w:name="Outline List 1" w:semiHidden="1" w:unhideWhenUsed="1"/>
@@ -1066,9 +1507,11 @@
     <w:lsdException w:name="Table Subtle 1" w:semiHidden="1" w:unhideWhenUsed="1"/>
     <w:lsdException w:name="Table Subtle 2" w:semiHidden="1" w:unhideWhenUsed="1"/>
     <w:lsdException w:name="Table Web 1" w:semiHidden="1" w:unhideWhenUsed="1"/>
+    <w:lsdException w:name="Table Web 2" w:semiHidden="1" w:unhideWhenUsed="1"/>
     <w:lsdException w:name="Table Web 3" w:semiHidden="1" w:unhideWhenUsed="1"/>
     <w:lsdException w:name="Balloon Text" w:semiHidden="1" w:unhideWhenUsed="1"/>
     <w:lsdException w:name="Table Grid" w:uiPriority="39"/>
+    <w:lsdException w:name="Table Theme" w:semiHidden="1" w:unhideWhenUsed="1"/>
     <w:lsdException w:name="Placeholder Text" w:semiHidden="1"/>
     <w:lsdException w:name="No Spacing" w:uiPriority="1" w:qFormat="1"/>
     <w:lsdException w:name="Light Shading" w:uiPriority="60"/>

</xml_diff>

<commit_message>
finished theory question 1b
</commit_message>
<xml_diff>
--- a/TheoryQuestions/COMP_476_A2T.docx
+++ b/TheoryQuestions/COMP_476_A2T.docx
@@ -671,7 +671,15 @@
         <w:ind w:left="1070"/>
       </w:pPr>
       <w:r>
-        <w:t>S -&gt; A -&gt; B -&gt; C -&gt; G with a total cost of: 17</w:t>
+        <w:t xml:space="preserve">S -&gt; A -&gt; B -&gt; C -&gt; G with a total cost </w:t>
+      </w:r>
+      <w:proofErr w:type="gramStart"/>
+      <w:r>
+        <w:t>of:</w:t>
+      </w:r>
+      <w:proofErr w:type="gramEnd"/>
+      <w:r>
+        <w:t xml:space="preserve"> 17</w:t>
       </w:r>
     </w:p>
     <w:p>
@@ -683,19 +691,7 @@
         </w:numPr>
       </w:pPr>
       <w:r>
-        <w:t xml:space="preserve">The following table shows the operations for </w:t>
-      </w:r>
-      <w:r>
-        <w:t>the A*</w:t>
-      </w:r>
-      <w:r>
-        <w:t xml:space="preserve"> Path</w:t>
-      </w:r>
-      <w:r>
-        <w:t>finding</w:t>
-      </w:r>
-      <w:r>
-        <w:t xml:space="preserve"> algorithm for finding the shortest path from the start to the goal node in the graph described in the assignment description. If a cost so far or connection is changed from one step to another it will be shown in red.</w:t>
+        <w:t>The following table shows the operations for the A* Pathfinding algorithm for finding the shortest path from the start to the goal node in the graph described in the assignment description. If a cost so far or connection is changed from one step to another it will be shown in red.</w:t>
       </w:r>
     </w:p>
     <w:p>
@@ -821,13 +817,7 @@
               <w:jc w:val="center"/>
             </w:pPr>
             <w:r>
-              <w:t>(S, 0, -</w:t>
-            </w:r>
-            <w:r>
-              <w:t>, 11</w:t>
-            </w:r>
-            <w:r>
-              <w:t>)</w:t>
+              <w:t>(S, 0, -, 11)</w:t>
             </w:r>
           </w:p>
         </w:tc>
@@ -872,41 +862,21 @@
               <w:jc w:val="center"/>
             </w:pPr>
             <w:r>
-              <w:t>(A, 3, SA</w:t>
-            </w:r>
-            <w:r>
-              <w:t>, 15</w:t>
-            </w:r>
-            <w:r>
-              <w:t>), (B, 10, SB</w:t>
-            </w:r>
-            <w:r>
-              <w:t>, 14</w:t>
-            </w:r>
-            <w:r>
-              <w:t>)</w:t>
-            </w:r>
-          </w:p>
-        </w:tc>
-        <w:tc>
-          <w:tcPr>
-            <w:tcW w:w="3095" w:type="dxa"/>
-          </w:tcPr>
-          <w:p>
-            <w:pPr>
-              <w:jc w:val="center"/>
-            </w:pPr>
-            <w:r>
-              <w:t>(S, 0, -</w:t>
-            </w:r>
-            <w:r>
-              <w:t>, 11</w:t>
-            </w:r>
-            <w:r>
-              <w:t>)</w:t>
-            </w:r>
-            <w:bookmarkStart w:id="0" w:name="_GoBack"/>
-            <w:bookmarkEnd w:id="0"/>
+              <w:t>(A, 3, SA, 15), (B, 10, SB, 14)</w:t>
+            </w:r>
+          </w:p>
+        </w:tc>
+        <w:tc>
+          <w:tcPr>
+            <w:tcW w:w="3095" w:type="dxa"/>
+          </w:tcPr>
+          <w:p>
+            <w:pPr>
+              <w:jc w:val="center"/>
+            </w:pPr>
+            <w:r>
+              <w:t>(S, 0, -, 11)</w:t>
+            </w:r>
           </w:p>
         </w:tc>
       </w:tr>
@@ -923,26 +893,55 @@
             <w:pPr>
               <w:jc w:val="center"/>
             </w:pPr>
-          </w:p>
-        </w:tc>
-        <w:tc>
-          <w:tcPr>
-            <w:tcW w:w="3095" w:type="dxa"/>
-          </w:tcPr>
-          <w:p>
-            <w:pPr>
-              <w:jc w:val="center"/>
-            </w:pPr>
-          </w:p>
-        </w:tc>
-        <w:tc>
-          <w:tcPr>
-            <w:tcW w:w="3095" w:type="dxa"/>
-          </w:tcPr>
-          <w:p>
-            <w:pPr>
-              <w:jc w:val="center"/>
-            </w:pPr>
+            <w:r>
+              <w:t>B</w:t>
+            </w:r>
+          </w:p>
+        </w:tc>
+        <w:tc>
+          <w:tcPr>
+            <w:tcW w:w="3095" w:type="dxa"/>
+          </w:tcPr>
+          <w:p>
+            <w:pPr>
+              <w:jc w:val="center"/>
+            </w:pPr>
+            <w:r>
+              <w:t xml:space="preserve">(A, 3, SA, 15), (C, 13, </w:t>
+            </w:r>
+            <w:r>
+              <w:t xml:space="preserve">BC, 24), </w:t>
+            </w:r>
+          </w:p>
+          <w:p>
+            <w:pPr>
+              <w:jc w:val="center"/>
+            </w:pPr>
+            <w:r>
+              <w:t xml:space="preserve">(G, 25, BG, </w:t>
+            </w:r>
+            <w:r>
+              <w:t>25)</w:t>
+            </w:r>
+          </w:p>
+        </w:tc>
+        <w:tc>
+          <w:tcPr>
+            <w:tcW w:w="3095" w:type="dxa"/>
+          </w:tcPr>
+          <w:p>
+            <w:pPr>
+              <w:jc w:val="center"/>
+            </w:pPr>
+            <w:r>
+              <w:t>(S, 0, -, 11)</w:t>
+            </w:r>
+            <w:r>
+              <w:t xml:space="preserve">, </w:t>
+            </w:r>
+            <w:r>
+              <w:t>(B, 10, SB, 14)</w:t>
+            </w:r>
           </w:p>
         </w:tc>
       </w:tr>
@@ -959,26 +958,118 @@
             <w:pPr>
               <w:jc w:val="center"/>
             </w:pPr>
-          </w:p>
-        </w:tc>
-        <w:tc>
-          <w:tcPr>
-            <w:tcW w:w="3095" w:type="dxa"/>
-          </w:tcPr>
-          <w:p>
-            <w:pPr>
-              <w:jc w:val="center"/>
-            </w:pPr>
-          </w:p>
-        </w:tc>
-        <w:tc>
-          <w:tcPr>
-            <w:tcW w:w="3095" w:type="dxa"/>
-          </w:tcPr>
-          <w:p>
-            <w:pPr>
-              <w:jc w:val="center"/>
-            </w:pPr>
+            <w:r>
+              <w:t>A</w:t>
+            </w:r>
+          </w:p>
+        </w:tc>
+        <w:tc>
+          <w:tcPr>
+            <w:tcW w:w="3095" w:type="dxa"/>
+          </w:tcPr>
+          <w:p>
+            <w:pPr>
+              <w:jc w:val="center"/>
+            </w:pPr>
+            <w:r>
+              <w:t xml:space="preserve">(C, </w:t>
+            </w:r>
+            <w:r>
+              <w:rPr>
+                <w:color w:val="FF0000"/>
+              </w:rPr>
+              <w:t>1</w:t>
+            </w:r>
+            <w:r>
+              <w:rPr>
+                <w:color w:val="FF0000"/>
+              </w:rPr>
+              <w:t>2</w:t>
+            </w:r>
+            <w:r>
+              <w:t xml:space="preserve">, </w:t>
+            </w:r>
+            <w:r>
+              <w:rPr>
+                <w:color w:val="FF0000"/>
+              </w:rPr>
+              <w:t>A</w:t>
+            </w:r>
+            <w:r>
+              <w:rPr>
+                <w:color w:val="FF0000"/>
+              </w:rPr>
+              <w:t>C</w:t>
+            </w:r>
+            <w:r>
+              <w:t xml:space="preserve">, </w:t>
+            </w:r>
+            <w:r>
+              <w:rPr>
+                <w:color w:val="FF0000"/>
+              </w:rPr>
+              <w:t>2</w:t>
+            </w:r>
+            <w:r>
+              <w:rPr>
+                <w:color w:val="FF0000"/>
+              </w:rPr>
+              <w:t>3</w:t>
+            </w:r>
+            <w:r>
+              <w:t>), (G, 25, BG, 25),</w:t>
+            </w:r>
+          </w:p>
+          <w:p>
+            <w:pPr>
+              <w:jc w:val="center"/>
+            </w:pPr>
+            <w:r>
+              <w:t xml:space="preserve">(B, </w:t>
+            </w:r>
+            <w:r>
+              <w:rPr>
+                <w:color w:val="FF0000"/>
+              </w:rPr>
+              <w:t>8</w:t>
+            </w:r>
+            <w:r>
+              <w:t xml:space="preserve">, </w:t>
+            </w:r>
+            <w:r>
+              <w:rPr>
+                <w:color w:val="FF0000"/>
+              </w:rPr>
+              <w:t>AB</w:t>
+            </w:r>
+            <w:r>
+              <w:t xml:space="preserve">, </w:t>
+            </w:r>
+            <w:r>
+              <w:rPr>
+                <w:color w:val="FF0000"/>
+              </w:rPr>
+              <w:t>12</w:t>
+            </w:r>
+            <w:r>
+              <w:t>), (D, 9, AD, 13)</w:t>
+            </w:r>
+          </w:p>
+        </w:tc>
+        <w:tc>
+          <w:tcPr>
+            <w:tcW w:w="3095" w:type="dxa"/>
+          </w:tcPr>
+          <w:p>
+            <w:pPr>
+              <w:jc w:val="center"/>
+            </w:pPr>
+            <w:r>
+              <w:t xml:space="preserve">(S, 0, -, 11), </w:t>
+            </w:r>
+            <w:r>
+              <w:t>(A, 3, SA, 15)</w:t>
+            </w:r>
           </w:p>
         </w:tc>
       </w:tr>
@@ -995,26 +1086,102 @@
             <w:pPr>
               <w:jc w:val="center"/>
             </w:pPr>
-          </w:p>
-        </w:tc>
-        <w:tc>
-          <w:tcPr>
-            <w:tcW w:w="3095" w:type="dxa"/>
-          </w:tcPr>
-          <w:p>
-            <w:pPr>
-              <w:jc w:val="center"/>
-            </w:pPr>
-          </w:p>
-        </w:tc>
-        <w:tc>
-          <w:tcPr>
-            <w:tcW w:w="3095" w:type="dxa"/>
-          </w:tcPr>
-          <w:p>
-            <w:pPr>
-              <w:jc w:val="center"/>
-            </w:pPr>
+            <w:r>
+              <w:t>B</w:t>
+            </w:r>
+          </w:p>
+        </w:tc>
+        <w:tc>
+          <w:tcPr>
+            <w:tcW w:w="3095" w:type="dxa"/>
+          </w:tcPr>
+          <w:p>
+            <w:pPr>
+              <w:jc w:val="center"/>
+            </w:pPr>
+            <w:r>
+              <w:t xml:space="preserve">(C, </w:t>
+            </w:r>
+            <w:r>
+              <w:rPr>
+                <w:color w:val="FF0000"/>
+              </w:rPr>
+              <w:t>11</w:t>
+            </w:r>
+            <w:r>
+              <w:t xml:space="preserve">, </w:t>
+            </w:r>
+            <w:r>
+              <w:rPr>
+                <w:color w:val="FF0000"/>
+              </w:rPr>
+              <w:t>BC</w:t>
+            </w:r>
+            <w:r>
+              <w:t xml:space="preserve">, </w:t>
+            </w:r>
+            <w:r>
+              <w:rPr>
+                <w:color w:val="FF0000"/>
+              </w:rPr>
+              <w:t>22</w:t>
+            </w:r>
+            <w:r>
+              <w:t xml:space="preserve">), (G, </w:t>
+            </w:r>
+            <w:r>
+              <w:rPr>
+                <w:color w:val="FF0000"/>
+              </w:rPr>
+              <w:t>23</w:t>
+            </w:r>
+            <w:r>
+              <w:t xml:space="preserve">, BG, </w:t>
+            </w:r>
+            <w:r>
+              <w:rPr>
+                <w:color w:val="FF0000"/>
+              </w:rPr>
+              <w:t>23</w:t>
+            </w:r>
+            <w:r>
+              <w:t>)</w:t>
+            </w:r>
+            <w:r>
+              <w:t>,</w:t>
+            </w:r>
+          </w:p>
+          <w:p>
+            <w:pPr>
+              <w:jc w:val="center"/>
+            </w:pPr>
+            <w:r>
+              <w:t>(D, 9, AD, 13)</w:t>
+            </w:r>
+          </w:p>
+        </w:tc>
+        <w:tc>
+          <w:tcPr>
+            <w:tcW w:w="3095" w:type="dxa"/>
+          </w:tcPr>
+          <w:p>
+            <w:pPr>
+              <w:jc w:val="center"/>
+            </w:pPr>
+            <w:r>
+              <w:t>(S, 0, -, 11), (A, 3, SA, 15)</w:t>
+            </w:r>
+            <w:r>
+              <w:t>,</w:t>
+            </w:r>
+          </w:p>
+          <w:p>
+            <w:pPr>
+              <w:jc w:val="center"/>
+            </w:pPr>
+            <w:r>
+              <w:t>(B, 8, AB, 12)</w:t>
+            </w:r>
           </w:p>
         </w:tc>
       </w:tr>
@@ -1031,26 +1198,57 @@
             <w:pPr>
               <w:jc w:val="center"/>
             </w:pPr>
-          </w:p>
-        </w:tc>
-        <w:tc>
-          <w:tcPr>
-            <w:tcW w:w="3095" w:type="dxa"/>
-          </w:tcPr>
-          <w:p>
-            <w:pPr>
-              <w:jc w:val="center"/>
-            </w:pPr>
-          </w:p>
-        </w:tc>
-        <w:tc>
-          <w:tcPr>
-            <w:tcW w:w="3095" w:type="dxa"/>
-          </w:tcPr>
-          <w:p>
-            <w:pPr>
-              <w:jc w:val="center"/>
-            </w:pPr>
+            <w:r>
+              <w:t>D</w:t>
+            </w:r>
+          </w:p>
+        </w:tc>
+        <w:tc>
+          <w:tcPr>
+            <w:tcW w:w="3095" w:type="dxa"/>
+          </w:tcPr>
+          <w:p>
+            <w:pPr>
+              <w:jc w:val="center"/>
+            </w:pPr>
+            <w:r>
+              <w:t>(C, 11, BC, 22), (G, 23, BG, 23),</w:t>
+            </w:r>
+          </w:p>
+          <w:p>
+            <w:pPr>
+              <w:jc w:val="center"/>
+            </w:pPr>
+            <w:r>
+              <w:t>(E, 15, DE, 24)</w:t>
+            </w:r>
+          </w:p>
+        </w:tc>
+        <w:tc>
+          <w:tcPr>
+            <w:tcW w:w="3095" w:type="dxa"/>
+          </w:tcPr>
+          <w:p>
+            <w:pPr>
+              <w:jc w:val="center"/>
+            </w:pPr>
+            <w:r>
+              <w:t>(S, 0, -, 11), (A, 3, SA, 15),</w:t>
+            </w:r>
+          </w:p>
+          <w:p>
+            <w:pPr>
+              <w:jc w:val="center"/>
+            </w:pPr>
+            <w:r>
+              <w:t>(B, 8, AB, 12)</w:t>
+            </w:r>
+            <w:r>
+              <w:t xml:space="preserve">, </w:t>
+            </w:r>
+            <w:r>
+              <w:t>(D, 9, AD, 13)</w:t>
+            </w:r>
           </w:p>
         </w:tc>
       </w:tr>
@@ -1067,62 +1265,87 @@
             <w:pPr>
               <w:jc w:val="center"/>
             </w:pPr>
-          </w:p>
-        </w:tc>
-        <w:tc>
-          <w:tcPr>
-            <w:tcW w:w="3095" w:type="dxa"/>
-          </w:tcPr>
-          <w:p>
-            <w:pPr>
-              <w:jc w:val="center"/>
-            </w:pPr>
-          </w:p>
-        </w:tc>
-        <w:tc>
-          <w:tcPr>
-            <w:tcW w:w="3095" w:type="dxa"/>
-          </w:tcPr>
-          <w:p>
-            <w:pPr>
-              <w:jc w:val="center"/>
-            </w:pPr>
-          </w:p>
-        </w:tc>
-      </w:tr>
-      <w:tr>
-        <w:trPr>
-          <w:trHeight w:val="251"/>
-          <w:jc w:val="center"/>
-        </w:trPr>
-        <w:tc>
-          <w:tcPr>
-            <w:tcW w:w="988" w:type="dxa"/>
-          </w:tcPr>
-          <w:p>
-            <w:pPr>
-              <w:jc w:val="center"/>
-            </w:pPr>
-          </w:p>
-        </w:tc>
-        <w:tc>
-          <w:tcPr>
-            <w:tcW w:w="3095" w:type="dxa"/>
-          </w:tcPr>
-          <w:p>
-            <w:pPr>
-              <w:jc w:val="center"/>
-            </w:pPr>
-          </w:p>
-        </w:tc>
-        <w:tc>
-          <w:tcPr>
-            <w:tcW w:w="3095" w:type="dxa"/>
-          </w:tcPr>
-          <w:p>
-            <w:pPr>
-              <w:jc w:val="center"/>
-            </w:pPr>
+            <w:r>
+              <w:t>C</w:t>
+            </w:r>
+          </w:p>
+        </w:tc>
+        <w:tc>
+          <w:tcPr>
+            <w:tcW w:w="3095" w:type="dxa"/>
+          </w:tcPr>
+          <w:p>
+            <w:pPr>
+              <w:jc w:val="center"/>
+            </w:pPr>
+            <w:r>
+              <w:t xml:space="preserve">(G, </w:t>
+            </w:r>
+            <w:r>
+              <w:rPr>
+                <w:color w:val="FF0000"/>
+              </w:rPr>
+              <w:t>17</w:t>
+            </w:r>
+            <w:r>
+              <w:t xml:space="preserve">, </w:t>
+            </w:r>
+            <w:r>
+              <w:rPr>
+                <w:color w:val="FF0000"/>
+              </w:rPr>
+              <w:t>CG</w:t>
+            </w:r>
+            <w:r>
+              <w:t xml:space="preserve">, </w:t>
+            </w:r>
+            <w:r>
+              <w:rPr>
+                <w:color w:val="FF0000"/>
+              </w:rPr>
+              <w:t>17</w:t>
+            </w:r>
+            <w:r>
+              <w:t xml:space="preserve">), (E, </w:t>
+            </w:r>
+            <w:r>
+              <w:t>15, DE, 24)</w:t>
+            </w:r>
+          </w:p>
+        </w:tc>
+        <w:tc>
+          <w:tcPr>
+            <w:tcW w:w="3095" w:type="dxa"/>
+          </w:tcPr>
+          <w:p>
+            <w:pPr>
+              <w:jc w:val="center"/>
+            </w:pPr>
+            <w:r>
+              <w:t>(S, 0, -, 11), (A, 3, SA, 15),</w:t>
+            </w:r>
+          </w:p>
+          <w:p>
+            <w:pPr>
+              <w:jc w:val="center"/>
+            </w:pPr>
+            <w:r>
+              <w:t>(B, 8, AB, 12)</w:t>
+            </w:r>
+            <w:r>
+              <w:t>, (D, 9, AD, 13)</w:t>
+            </w:r>
+            <w:r>
+              <w:t>,</w:t>
+            </w:r>
+          </w:p>
+          <w:p>
+            <w:pPr>
+              <w:jc w:val="center"/>
+            </w:pPr>
+            <w:r>
+              <w:t>(C, 11, BC, 22)</w:t>
+            </w:r>
           </w:p>
         </w:tc>
       </w:tr>
@@ -1138,6 +1361,41 @@
         <w:pStyle w:val="ListParagraph"/>
         <w:ind w:left="1080"/>
       </w:pPr>
+      <w:r>
+        <w:t>Since the goal node G is now the one with the lowest estimated total cost, we can stop. We can work out the path by looking at the connections in reverse order.</w:t>
+      </w:r>
+      <w:r>
+        <w:t xml:space="preserve"> This yields the path:</w:t>
+      </w:r>
+    </w:p>
+    <w:p>
+      <w:pPr>
+        <w:pStyle w:val="ListParagraph"/>
+        <w:ind w:left="1080"/>
+      </w:pPr>
+    </w:p>
+    <w:p>
+      <w:pPr>
+        <w:pStyle w:val="ListParagraph"/>
+        <w:ind w:left="1080"/>
+      </w:pPr>
+      <w:r>
+        <w:t>S -&gt; A -&gt; B -&gt; C -&gt; G with a total cost of 17.</w:t>
+      </w:r>
+    </w:p>
+    <w:p>
+      <w:pPr>
+        <w:pStyle w:val="ListParagraph"/>
+        <w:ind w:left="1080"/>
+      </w:pPr>
+    </w:p>
+    <w:p>
+      <w:pPr>
+        <w:pStyle w:val="ListParagraph"/>
+        <w:ind w:left="1080"/>
+      </w:pPr>
+      <w:bookmarkStart w:id="0" w:name="_GoBack"/>
+      <w:bookmarkEnd w:id="0"/>
     </w:p>
     <w:sectPr>
       <w:pgSz w:w="12240" w:h="15840"/>

</xml_diff>

<commit_message>
added screenshots and finished readme
</commit_message>
<xml_diff>
--- a/TheoryQuestions/COMP_476_A2T.docx
+++ b/TheoryQuestions/COMP_476_A2T.docx
@@ -1399,20 +1399,148 @@
           <w:numId w:val="4"/>
         </w:numPr>
       </w:pPr>
+      <w:r>
+        <w:t>Below is a diagram showing an equivalent finite state machine.</w:t>
+      </w:r>
+    </w:p>
+    <w:p>
+      <w:pPr>
+        <w:ind w:left="1080"/>
+        <w:jc w:val="center"/>
+      </w:pPr>
+      <w:r>
+        <w:rPr>
+          <w:noProof/>
+        </w:rPr>
+        <w:drawing>
+          <wp:inline distT="0" distB="0" distL="0" distR="0" wp14:anchorId="5A229963" wp14:editId="07D76843">
+            <wp:extent cx="2971800" cy="3827382"/>
+            <wp:effectExtent l="0" t="0" r="0" b="1905"/>
+            <wp:docPr id="2" name="Picture 2"/>
+            <wp:cNvGraphicFramePr>
+              <a:graphicFrameLocks xmlns:a="http://schemas.openxmlformats.org/drawingml/2006/main" noChangeAspect="1"/>
+            </wp:cNvGraphicFramePr>
+            <a:graphic xmlns:a="http://schemas.openxmlformats.org/drawingml/2006/main">
+              <a:graphicData uri="http://schemas.openxmlformats.org/drawingml/2006/picture">
+                <pic:pic xmlns:pic="http://schemas.openxmlformats.org/drawingml/2006/picture">
+                  <pic:nvPicPr>
+                    <pic:cNvPr id="0" name="Picture 2"/>
+                    <pic:cNvPicPr>
+                      <a:picLocks noChangeAspect="1" noChangeArrowheads="1"/>
+                    </pic:cNvPicPr>
+                  </pic:nvPicPr>
+                  <pic:blipFill>
+                    <a:blip r:embed="rId5">
+                      <a:extLst>
+                        <a:ext uri="{28A0092B-C50C-407E-A947-70E740481C1C}">
+                          <a14:useLocalDpi xmlns:a14="http://schemas.microsoft.com/office/drawing/2010/main" val="0"/>
+                        </a:ext>
+                      </a:extLst>
+                    </a:blip>
+                    <a:srcRect/>
+                    <a:stretch>
+                      <a:fillRect/>
+                    </a:stretch>
+                  </pic:blipFill>
+                  <pic:spPr bwMode="auto">
+                    <a:xfrm>
+                      <a:off x="0" y="0"/>
+                      <a:ext cx="2972431" cy="3828194"/>
+                    </a:xfrm>
+                    <a:prstGeom prst="rect">
+                      <a:avLst/>
+                    </a:prstGeom>
+                    <a:noFill/>
+                    <a:ln>
+                      <a:noFill/>
+                    </a:ln>
+                  </pic:spPr>
+                </pic:pic>
+              </a:graphicData>
+            </a:graphic>
+          </wp:inline>
+        </w:drawing>
+      </w:r>
+    </w:p>
+    <w:p>
+      <w:pPr>
+        <w:pStyle w:val="ListParagraph"/>
+        <w:numPr>
+          <w:ilvl w:val="0"/>
+          <w:numId w:val="4"/>
+        </w:numPr>
+      </w:pPr>
+      <w:r>
+        <w:lastRenderedPageBreak/>
+        <w:t>Below is a finite state machine like the one in part a) but with the alarm behaviour.</w:t>
+      </w:r>
+    </w:p>
+    <w:p>
+      <w:pPr>
+        <w:pStyle w:val="ListParagraph"/>
+        <w:ind w:left="1080"/>
+      </w:pPr>
+    </w:p>
+    <w:p>
+      <w:pPr>
+        <w:pStyle w:val="ListParagraph"/>
+        <w:ind w:left="1080"/>
+      </w:pPr>
+      <w:r>
+        <w:rPr>
+          <w:noProof/>
+        </w:rPr>
+        <w:drawing>
+          <wp:inline distT="0" distB="0" distL="0" distR="0" wp14:anchorId="4C4D8F73" wp14:editId="4834481D">
+            <wp:extent cx="4327435" cy="4667250"/>
+            <wp:effectExtent l="0" t="0" r="0" b="0"/>
+            <wp:docPr id="3" name="Picture 3"/>
+            <wp:cNvGraphicFramePr>
+              <a:graphicFrameLocks xmlns:a="http://schemas.openxmlformats.org/drawingml/2006/main" noChangeAspect="1"/>
+            </wp:cNvGraphicFramePr>
+            <a:graphic xmlns:a="http://schemas.openxmlformats.org/drawingml/2006/main">
+              <a:graphicData uri="http://schemas.openxmlformats.org/drawingml/2006/picture">
+                <pic:pic xmlns:pic="http://schemas.openxmlformats.org/drawingml/2006/picture">
+                  <pic:nvPicPr>
+                    <pic:cNvPr id="0" name="Picture 3"/>
+                    <pic:cNvPicPr>
+                      <a:picLocks noChangeAspect="1" noChangeArrowheads="1"/>
+                    </pic:cNvPicPr>
+                  </pic:nvPicPr>
+                  <pic:blipFill>
+                    <a:blip r:embed="rId6">
+                      <a:extLst>
+                        <a:ext uri="{28A0092B-C50C-407E-A947-70E740481C1C}">
+                          <a14:useLocalDpi xmlns:a14="http://schemas.microsoft.com/office/drawing/2010/main" val="0"/>
+                        </a:ext>
+                      </a:extLst>
+                    </a:blip>
+                    <a:srcRect/>
+                    <a:stretch>
+                      <a:fillRect/>
+                    </a:stretch>
+                  </pic:blipFill>
+                  <pic:spPr bwMode="auto">
+                    <a:xfrm>
+                      <a:off x="0" y="0"/>
+                      <a:ext cx="4340962" cy="4681839"/>
+                    </a:xfrm>
+                    <a:prstGeom prst="rect">
+                      <a:avLst/>
+                    </a:prstGeom>
+                    <a:noFill/>
+                    <a:ln>
+                      <a:noFill/>
+                    </a:ln>
+                  </pic:spPr>
+                </pic:pic>
+              </a:graphicData>
+            </a:graphic>
+          </wp:inline>
+        </w:drawing>
+      </w:r>
       <w:bookmarkStart w:id="0" w:name="_GoBack"/>
       <w:bookmarkEnd w:id="0"/>
-    </w:p>
-    <w:p>
-      <w:pPr>
-        <w:pStyle w:val="ListParagraph"/>
-        <w:ind w:left="1080"/>
-      </w:pPr>
-    </w:p>
-    <w:p>
-      <w:pPr>
-        <w:pStyle w:val="ListParagraph"/>
-        <w:ind w:left="1080"/>
-      </w:pPr>
     </w:p>
     <w:sectPr>
       <w:pgSz w:w="12240" w:h="15840"/>
@@ -1442,7 +1570,7 @@
         <w:rFonts w:hint="default"/>
       </w:rPr>
     </w:lvl>
-    <w:lvl w:ilvl="1" w:tplc="10090019" w:tentative="1">
+    <w:lvl w:ilvl="1" w:tplc="10090019">
       <w:start w:val="1"/>
       <w:numFmt w:val="lowerLetter"/>
       <w:lvlText w:val="%2."/>

</xml_diff>